<commit_message>
Change to MethylAction case
</commit_message>
<xml_diff>
--- a/methylaction/docs/methylaction.docx
+++ b/methylaction/docs/methylaction.docx
@@ -7,7 +7,7 @@
         <w:pStyle w:val="Title"/>
       </w:pPr>
       <w:r>
-        <w:t xml:space="preserve">Methylaction:</w:t>
+        <w:t xml:space="preserve">MethylAction:</w:t>
       </w:r>
       <w:r>
         <w:t xml:space="preserve"> </w:t>
@@ -83,7 +83,7 @@
         <w:pStyle w:val="Date"/>
       </w:pPr>
       <w:r>
-        <w:t xml:space="preserve">2015-05-07</w:t>
+        <w:t xml:space="preserve">2015-05-25</w:t>
       </w:r>
     </w:p>
     <w:p>
@@ -98,7 +98,7 @@
     </w:p>
     <w:p>
       <w:r>
-        <w:t xml:space="preserve">This how-to will demonstrate the use of Methylaction to detect differentially methylated regions (DMRs) among three groups using data from MBD-isolated Genome Sequencing (MiGS). While Methylaction is designed for genome-wide analysis, this example data is only for a subset of the genome and a subset of samples so the example can be worked through quickly. Please refer to the function documentation for advanced options.</w:t>
+        <w:t xml:space="preserve">This how-to will demonstrate the use of MethylAction to detect differentially methylated regions (DMRs) among three groups using data from MBD-isolated Genome Sequencing (MiGS). While MethylAction is designed for genome-wide analysis, this example data is only for a subset of the genome and a subset of samples so the example can be worked through quickly. Please refer to the function documentation for advanced options.</w:t>
       </w:r>
     </w:p>
     <w:p>
@@ -411,7 +411,7 @@
     </w:p>
     <w:p>
       <w:r>
-        <w:t xml:space="preserve">Then, install both Goldmine and Methylaction from GitHub. Be sure to accept installation of any additional pre-requisite packages from CRAN.</w:t>
+        <w:t xml:space="preserve">Then, install both Goldmine and MethylAction from GitHub. Be sure to accept installation of any additional pre-requisite packages from CRAN.</w:t>
       </w:r>
     </w:p>
     <w:p>
@@ -556,7 +556,7 @@
     </w:p>
     <w:p>
       <w:r>
-        <w:t xml:space="preserve">First, start R, and load the methylaction R package into the session.</w:t>
+        <w:t xml:space="preserve">First, start R, and load the "methylaction" R package into the session.</w:t>
       </w:r>
     </w:p>
     <w:p>
@@ -812,7 +812,7 @@
     </w:p>
     <w:p>
       <w:r>
-        <w:t xml:space="preserve">All read alignments are read and processed from the BAM files into an RData workspace that is saved to disk, and this prevents the user from having to re-process data again for each run of Methylaction. The getReads() function obtains the coordinates of the read alignments from the BAM file. The initial stage of the program works with fragment counts in 50bp windows, which are also computed once and saved by the function getCounts().</w:t>
+        <w:t xml:space="preserve">All read alignments are read and processed from the BAM files into an RData workspace that is saved to disk, and this prevents the user from having to re-process data again for each run of MethylAction. The getReads() function obtains the coordinates of the read alignments from the BAM file. The initial stage of the program works with fragment counts in 50bp windows, which are also computed once and saved by the function getCounts().</w:t>
       </w:r>
     </w:p>
     <w:p>
@@ -4170,7 +4170,7 @@
     </w:lvl>
   </w:abstractNum>
   <w:abstractNum w:abstractNumId="990">
-    <w:nsid w:val="b3e679a2"/>
+    <w:nsid w:val="17e081e7"/>
     <w:multiLevelType w:val="multilevel"/>
     <w:lvl w:ilvl="0">
       <w:numFmt w:val="bullet"/>
@@ -4251,7 +4251,7 @@
     </w:lvl>
   </w:abstractNum>
   <w:abstractNum w:abstractNumId="991">
-    <w:nsid w:val="2bbe3029"/>
+    <w:nsid w:val="ed219e62"/>
     <w:multiLevelType w:val="multilevel"/>
     <w:lvl w:ilvl="0">
       <w:numFmt w:val="bullet"/>

</xml_diff>

<commit_message>
Fix missing images in MA HTML how-to
</commit_message>
<xml_diff>
--- a/methylaction/docs/methylaction.docx
+++ b/methylaction/docs/methylaction.docx
@@ -83,7 +83,7 @@
         <w:pStyle w:val="Date"/>
       </w:pPr>
       <w:r>
-        <w:t xml:space="preserve">2015-05-25</w:t>
+        <w:t xml:space="preserve">2015-11-06</w:t>
       </w:r>
     </w:p>
     <w:p>
@@ -120,7 +120,7 @@
         </w:numPr>
       </w:pPr>
       <w:r>
-        <w:t xml:space="preserve">R Installed (download from</w:t>
+        <w:t xml:space="preserve">R version 3.2.1 or later installed (download from</w:t>
       </w:r>
       <w:r>
         <w:t xml:space="preserve"> </w:t>
@@ -497,7 +497,21 @@
     </w:p>
     <w:p>
       <w:r>
-        <w:t xml:space="preserve">Please obtain the "methylaction_demo.tar.gz" file and extract it. This contains all the example input data needed to complete this how-to.</w:t>
+        <w:t xml:space="preserve">Please obtain the "methylaction_demo.tar.gz" file and extract it. This archive can be donwloaded from the</w:t>
+      </w:r>
+      <w:r>
+        <w:t xml:space="preserve"> </w:t>
+      </w:r>
+      <w:hyperlink r:id="rId27">
+        <w:r>
+          <w:rPr>
+            <w:rStyle w:val="Link"/>
+          </w:rPr>
+          <w:t xml:space="preserve">methylaction_demo repository releases page</w:t>
+        </w:r>
+      </w:hyperlink>
+      <w:r>
+        <w:t xml:space="preserve">. This contains all the example input data needed to complete this how-to.</w:t>
       </w:r>
     </w:p>
     <w:p>
@@ -548,8 +562,8 @@
       <w:pPr>
         <w:pStyle w:val="Heading1"/>
       </w:pPr>
-      <w:bookmarkStart w:id="27" w:name="preprocessing"/>
-      <w:bookmarkEnd w:id="27"/>
+      <w:bookmarkStart w:id="28" w:name="preprocessing"/>
+      <w:bookmarkEnd w:id="28"/>
       <w:r>
         <w:t xml:space="preserve">Preprocessing</w:t>
       </w:r>
@@ -580,8 +594,8 @@
       <w:pPr>
         <w:pStyle w:val="Heading2"/>
       </w:pPr>
-      <w:bookmarkStart w:id="28" w:name="describing-the-experimental-design"/>
-      <w:bookmarkEnd w:id="28"/>
+      <w:bookmarkStart w:id="29" w:name="describing-the-experimental-design"/>
+      <w:bookmarkEnd w:id="29"/>
       <w:r>
         <w:t xml:space="preserve">Describing the Experimental Design</w:t>
       </w:r>
@@ -636,6 +650,51 @@
         </w:rPr>
         <w:t xml:space="preserve">)</w:t>
       </w:r>
+      <w:r>
+        <w:br w:type="textWrapping"/>
+      </w:r>
+      <w:r>
+        <w:rPr>
+          <w:rStyle w:val="KeywordTok"/>
+        </w:rPr>
+        <w:t xml:space="preserve">print</w:t>
+      </w:r>
+      <w:r>
+        <w:rPr>
+          <w:rStyle w:val="NormalTok"/>
+        </w:rPr>
+        <w:t xml:space="preserve">(samp)</w:t>
+      </w:r>
+    </w:p>
+    <w:p>
+      <w:r>
+        <w:t xml:space="preserve">The command will output confirmation of group sample sizes and group order.</w:t>
+      </w:r>
+    </w:p>
+    <w:p>
+      <w:pPr>
+        <w:pStyle w:val="Heading2"/>
+      </w:pPr>
+      <w:bookmarkStart w:id="30" w:name="loading-reads-and-generating-count-tables"/>
+      <w:bookmarkEnd w:id="30"/>
+      <w:r>
+        <w:t xml:space="preserve">Loading Reads and Generating Count Tables</w:t>
+      </w:r>
+    </w:p>
+    <w:p>
+      <w:r>
+        <w:t xml:space="preserve">All read alignments are read and processed from the BAM files into an RData workspace that is saved to disk, and this prevents the user from having to re-process data again for each run of MethylAction. The getReads() function obtains the coordinates of the read alignments from the BAM file. The initial stage of the program works with fragment counts in 50bp windows, which are also computed once and saved by the function getCounts().</w:t>
+      </w:r>
+    </w:p>
+    <w:p>
+      <w:r>
+        <w:t xml:space="preserve">There are two other variables specific to the experiment that are needed in the next step. These are the window size (we recommend 50bp) and the fragment size used for generating the sequencing library. This fragment size is not the read length – it is the average size of a fragment in the sequencing library that was prepared. Often this number is available from BioAnayzer results, and should be known to whomever did the sequencing library preparation for your study. In the case of paired end data, the fragsize variable can be set to "paired" and valid mate pairs will be used.</w:t>
+      </w:r>
+    </w:p>
+    <w:p>
+      <w:r>
+        <w:t xml:space="preserve">First, define the variables that will be needed for the preprocessing functions:</w:t>
+      </w:r>
     </w:p>
     <w:p>
       <w:pPr>
@@ -643,27 +702,83 @@
       </w:pPr>
       <w:r>
         <w:rPr>
-          <w:rStyle w:val="VerbatimChar"/>
-        </w:rPr>
-        <w:t xml:space="preserve">## Found 9 samples in 3 groups</w:t>
+          <w:rStyle w:val="NormalTok"/>
+        </w:rPr>
+        <w:t xml:space="preserve">chrs &lt;-</w:t>
+      </w:r>
+      <w:r>
+        <w:rPr>
+          <w:rStyle w:val="StringTok"/>
+        </w:rPr>
+        <w:t xml:space="preserve"> "chr22"</w:t>
       </w:r>
       <w:r>
         <w:br w:type="textWrapping"/>
       </w:r>
       <w:r>
         <w:rPr>
-          <w:rStyle w:val="VerbatimChar"/>
-        </w:rPr>
-        <w:t xml:space="preserve">## Group order for pattern and contrast digits will be: benign, low, high</w:t>
+          <w:rStyle w:val="NormalTok"/>
+        </w:rPr>
+        <w:t xml:space="preserve">fragsize &lt;-</w:t>
+      </w:r>
+      <w:r>
+        <w:rPr>
+          <w:rStyle w:val="StringTok"/>
+        </w:rPr>
+        <w:t xml:space="preserve"> </w:t>
+      </w:r>
+      <w:r>
+        <w:rPr>
+          <w:rStyle w:val="DecValTok"/>
+        </w:rPr>
+        <w:t xml:space="preserve">120</w:t>
       </w:r>
       <w:r>
         <w:br w:type="textWrapping"/>
       </w:r>
       <w:r>
         <w:rPr>
-          <w:rStyle w:val="VerbatimChar"/>
-        </w:rPr>
-        <w:t xml:space="preserve">## Number of samples in each group:</w:t>
+          <w:rStyle w:val="NormalTok"/>
+        </w:rPr>
+        <w:t xml:space="preserve">winsize &lt;-</w:t>
+      </w:r>
+      <w:r>
+        <w:rPr>
+          <w:rStyle w:val="StringTok"/>
+        </w:rPr>
+        <w:t xml:space="preserve"> </w:t>
+      </w:r>
+      <w:r>
+        <w:rPr>
+          <w:rStyle w:val="DecValTok"/>
+        </w:rPr>
+        <w:t xml:space="preserve">50</w:t>
+      </w:r>
+      <w:r>
+        <w:br w:type="textWrapping"/>
+      </w:r>
+      <w:r>
+        <w:rPr>
+          <w:rStyle w:val="NormalTok"/>
+        </w:rPr>
+        <w:t xml:space="preserve">ncore &lt;-</w:t>
+      </w:r>
+      <w:r>
+        <w:rPr>
+          <w:rStyle w:val="StringTok"/>
+        </w:rPr>
+        <w:t xml:space="preserve"> </w:t>
+      </w:r>
+      <w:r>
+        <w:rPr>
+          <w:rStyle w:val="DecValTok"/>
+        </w:rPr>
+        <w:t xml:space="preserve">1</w:t>
+      </w:r>
+    </w:p>
+    <w:p>
+      <w:r>
+        <w:t xml:space="preserve">Then, read in alignments and generate binned count tables (these steps may be memory, disk, and CPU intensive):</w:t>
       </w:r>
     </w:p>
     <w:p>
@@ -672,18 +787,167 @@
       </w:pPr>
       <w:r>
         <w:rPr>
-          <w:rStyle w:val="VerbatimChar"/>
-        </w:rPr>
-        <w:t xml:space="preserve">## benign    low   high </w:t>
+          <w:rStyle w:val="NormalTok"/>
+        </w:rPr>
+        <w:t xml:space="preserve">reads &lt;-</w:t>
+      </w:r>
+      <w:r>
+        <w:rPr>
+          <w:rStyle w:val="StringTok"/>
+        </w:rPr>
+        <w:t xml:space="preserve"> </w:t>
+      </w:r>
+      <w:r>
+        <w:rPr>
+          <w:rStyle w:val="KeywordTok"/>
+        </w:rPr>
+        <w:t xml:space="preserve">getReads</w:t>
+      </w:r>
+      <w:r>
+        <w:rPr>
+          <w:rStyle w:val="NormalTok"/>
+        </w:rPr>
+        <w:t xml:space="preserve">(</w:t>
+      </w:r>
+      <w:r>
+        <w:rPr>
+          <w:rStyle w:val="DataTypeTok"/>
+        </w:rPr>
+        <w:t xml:space="preserve">samp=</w:t>
+      </w:r>
+      <w:r>
+        <w:rPr>
+          <w:rStyle w:val="NormalTok"/>
+        </w:rPr>
+        <w:t xml:space="preserve">samp, </w:t>
+      </w:r>
+      <w:r>
+        <w:rPr>
+          <w:rStyle w:val="DataTypeTok"/>
+        </w:rPr>
+        <w:t xml:space="preserve">chrs=</w:t>
+      </w:r>
+      <w:r>
+        <w:rPr>
+          <w:rStyle w:val="NormalTok"/>
+        </w:rPr>
+        <w:t xml:space="preserve">chrs, </w:t>
+      </w:r>
+      <w:r>
+        <w:rPr>
+          <w:rStyle w:val="DataTypeTok"/>
+        </w:rPr>
+        <w:t xml:space="preserve">fragsize=</w:t>
+      </w:r>
+      <w:r>
+        <w:rPr>
+          <w:rStyle w:val="NormalTok"/>
+        </w:rPr>
+        <w:t xml:space="preserve">fragsize, </w:t>
+      </w:r>
+      <w:r>
+        <w:rPr>
+          <w:rStyle w:val="DataTypeTok"/>
+        </w:rPr>
+        <w:t xml:space="preserve">ncore=</w:t>
+      </w:r>
+      <w:r>
+        <w:rPr>
+          <w:rStyle w:val="NormalTok"/>
+        </w:rPr>
+        <w:t xml:space="preserve">ncore)</w:t>
       </w:r>
       <w:r>
         <w:br w:type="textWrapping"/>
       </w:r>
       <w:r>
         <w:rPr>
-          <w:rStyle w:val="VerbatimChar"/>
-        </w:rPr>
-        <w:t xml:space="preserve">##      3      3      3</w:t>
+          <w:rStyle w:val="NormalTok"/>
+        </w:rPr>
+        <w:t xml:space="preserve">counts &lt;-</w:t>
+      </w:r>
+      <w:r>
+        <w:rPr>
+          <w:rStyle w:val="StringTok"/>
+        </w:rPr>
+        <w:t xml:space="preserve"> </w:t>
+      </w:r>
+      <w:r>
+        <w:rPr>
+          <w:rStyle w:val="KeywordTok"/>
+        </w:rPr>
+        <w:t xml:space="preserve">getCounts</w:t>
+      </w:r>
+      <w:r>
+        <w:rPr>
+          <w:rStyle w:val="NormalTok"/>
+        </w:rPr>
+        <w:t xml:space="preserve">(</w:t>
+      </w:r>
+      <w:r>
+        <w:rPr>
+          <w:rStyle w:val="DataTypeTok"/>
+        </w:rPr>
+        <w:t xml:space="preserve">samp=</w:t>
+      </w:r>
+      <w:r>
+        <w:rPr>
+          <w:rStyle w:val="NormalTok"/>
+        </w:rPr>
+        <w:t xml:space="preserve">samp, </w:t>
+      </w:r>
+      <w:r>
+        <w:rPr>
+          <w:rStyle w:val="DataTypeTok"/>
+        </w:rPr>
+        <w:t xml:space="preserve">reads=</w:t>
+      </w:r>
+      <w:r>
+        <w:rPr>
+          <w:rStyle w:val="NormalTok"/>
+        </w:rPr>
+        <w:t xml:space="preserve">reads, </w:t>
+      </w:r>
+      <w:r>
+        <w:rPr>
+          <w:rStyle w:val="DataTypeTok"/>
+        </w:rPr>
+        <w:t xml:space="preserve">chrs=</w:t>
+      </w:r>
+      <w:r>
+        <w:rPr>
+          <w:rStyle w:val="NormalTok"/>
+        </w:rPr>
+        <w:t xml:space="preserve">chrs, </w:t>
+      </w:r>
+      <w:r>
+        <w:rPr>
+          <w:rStyle w:val="DataTypeTok"/>
+        </w:rPr>
+        <w:t xml:space="preserve">winsize=</w:t>
+      </w:r>
+      <w:r>
+        <w:rPr>
+          <w:rStyle w:val="NormalTok"/>
+        </w:rPr>
+        <w:t xml:space="preserve">winsize, </w:t>
+      </w:r>
+      <w:r>
+        <w:rPr>
+          <w:rStyle w:val="DataTypeTok"/>
+        </w:rPr>
+        <w:t xml:space="preserve">ncore=</w:t>
+      </w:r>
+      <w:r>
+        <w:rPr>
+          <w:rStyle w:val="NormalTok"/>
+        </w:rPr>
+        <w:t xml:space="preserve">ncore)</w:t>
+      </w:r>
+    </w:p>
+    <w:p>
+      <w:r>
+        <w:t xml:space="preserve">We recommend saving all of the above into a single preprocessing RData, which can be loaded prior to running the DMR detection step described next.</w:t>
       </w:r>
     </w:p>
     <w:p>
@@ -694,13 +958,68 @@
         <w:rPr>
           <w:rStyle w:val="KeywordTok"/>
         </w:rPr>
-        <w:t xml:space="preserve">print</w:t>
-      </w:r>
-      <w:r>
-        <w:rPr>
-          <w:rStyle w:val="NormalTok"/>
-        </w:rPr>
-        <w:t xml:space="preserve">(samp)</w:t>
+        <w:t xml:space="preserve">save</w:t>
+      </w:r>
+      <w:r>
+        <w:rPr>
+          <w:rStyle w:val="NormalTok"/>
+        </w:rPr>
+        <w:t xml:space="preserve">(samp, reads, counts, winsize, fragsize, chrs, </w:t>
+      </w:r>
+      <w:r>
+        <w:rPr>
+          <w:rStyle w:val="DataTypeTok"/>
+        </w:rPr>
+        <w:t xml:space="preserve">file=</w:t>
+      </w:r>
+      <w:r>
+        <w:rPr>
+          <w:rStyle w:val="StringTok"/>
+        </w:rPr>
+        <w:t xml:space="preserve">"output/prepro.rd"</w:t>
+      </w:r>
+      <w:r>
+        <w:rPr>
+          <w:rStyle w:val="NormalTok"/>
+        </w:rPr>
+        <w:t xml:space="preserve">,</w:t>
+      </w:r>
+      <w:r>
+        <w:rPr>
+          <w:rStyle w:val="DataTypeTok"/>
+        </w:rPr>
+        <w:t xml:space="preserve">compress=</w:t>
+      </w:r>
+      <w:r>
+        <w:rPr>
+          <w:rStyle w:val="NormalTok"/>
+        </w:rPr>
+        <w:t xml:space="preserve">T)</w:t>
+      </w:r>
+    </w:p>
+    <w:p>
+      <w:r>
+        <w:t xml:space="preserve">For future runs of DMR detection, the saved RData can be loaded rather than spending time re-preprocessing the data.</w:t>
+      </w:r>
+    </w:p>
+    <w:p>
+      <w:pPr>
+        <w:pStyle w:val="Heading1"/>
+      </w:pPr>
+      <w:bookmarkStart w:id="31" w:name="differentially-methylated-region-dmr-detection"/>
+      <w:bookmarkEnd w:id="31"/>
+      <w:r>
+        <w:t xml:space="preserve">Differentially Methylated Region (DMR) Detection</w:t>
+      </w:r>
+    </w:p>
+    <w:p>
+      <w:r>
+        <w:t xml:space="preserve">With all the preprocessing completed, differentially methylated regions (DMRs) can be detected using a call to the methylaction() function. There are many options to this function that will affect the DMR detection. Here we have used recommended defaults. See the function documentation for more details. This function performs multiple steps, which are all CPU, RAM, and disk intensive when run on larger data sets.</w:t>
+      </w:r>
+    </w:p>
+    <w:p>
+      <w:r>
+        <w:t xml:space="preserve">First, set the number of cores to use based on your hardware (we recommend reducing this number if there are memory issues):</w:t>
       </w:r>
     </w:p>
     <w:p>
@@ -709,681 +1028,233 @@
       </w:pPr>
       <w:r>
         <w:rPr>
-          <w:rStyle w:val="VerbatimChar"/>
-        </w:rPr>
-        <w:t xml:space="preserve">##   sample  group                 bam ancestry   color</w:t>
-      </w:r>
-      <w:r>
-        <w:br w:type="textWrapping"/>
-      </w:r>
-      <w:r>
-        <w:rPr>
-          <w:rStyle w:val="VerbatimChar"/>
-        </w:rPr>
-        <w:t xml:space="preserve">## 1    BE1 benign input/BE1.chr22.bam european #4daf4a</w:t>
-      </w:r>
-      <w:r>
-        <w:br w:type="textWrapping"/>
-      </w:r>
-      <w:r>
-        <w:rPr>
-          <w:rStyle w:val="VerbatimChar"/>
-        </w:rPr>
-        <w:t xml:space="preserve">## 2    BE2 benign input/BE2.chr22.bam european #4daf4a</w:t>
-      </w:r>
-      <w:r>
-        <w:br w:type="textWrapping"/>
-      </w:r>
-      <w:r>
-        <w:rPr>
-          <w:rStyle w:val="VerbatimChar"/>
-        </w:rPr>
-        <w:t xml:space="preserve">## 3    BE3 benign input/BE3.chr22.bam european #4daf4a</w:t>
-      </w:r>
-      <w:r>
-        <w:br w:type="textWrapping"/>
-      </w:r>
-      <w:r>
-        <w:rPr>
-          <w:rStyle w:val="VerbatimChar"/>
-        </w:rPr>
-        <w:t xml:space="preserve">## 4    LE1    low input/LE1.chr22.bam european #377eb8</w:t>
-      </w:r>
-      <w:r>
-        <w:br w:type="textWrapping"/>
-      </w:r>
-      <w:r>
-        <w:rPr>
-          <w:rStyle w:val="VerbatimChar"/>
-        </w:rPr>
-        <w:t xml:space="preserve">## 5    LE2    low input/LE2.chr22.bam european #377eb8</w:t>
-      </w:r>
-      <w:r>
-        <w:br w:type="textWrapping"/>
-      </w:r>
-      <w:r>
-        <w:rPr>
-          <w:rStyle w:val="VerbatimChar"/>
-        </w:rPr>
-        <w:t xml:space="preserve">## 6    LE3    low input/LE3.chr22.bam european #377eb8</w:t>
-      </w:r>
-      <w:r>
-        <w:br w:type="textWrapping"/>
-      </w:r>
-      <w:r>
-        <w:rPr>
-          <w:rStyle w:val="VerbatimChar"/>
-        </w:rPr>
-        <w:t xml:space="preserve">## 7    HE1   high input/HE1.chr22.bam european #e41a1c</w:t>
-      </w:r>
-      <w:r>
-        <w:br w:type="textWrapping"/>
-      </w:r>
-      <w:r>
-        <w:rPr>
-          <w:rStyle w:val="VerbatimChar"/>
-        </w:rPr>
-        <w:t xml:space="preserve">## 8    HE2   high input/HE2.chr22.bam european #e41a1c</w:t>
-      </w:r>
-      <w:r>
-        <w:br w:type="textWrapping"/>
-      </w:r>
-      <w:r>
-        <w:rPr>
-          <w:rStyle w:val="VerbatimChar"/>
-        </w:rPr>
-        <w:t xml:space="preserve">## 9    HE3   high input/HE3.chr22.bam european #e41a1c</w:t>
-      </w:r>
-    </w:p>
-    <w:p>
-      <w:r>
-        <w:t xml:space="preserve">The command will output confirmation of group sample sizes and group order.</w:t>
+          <w:rStyle w:val="NormalTok"/>
+        </w:rPr>
+        <w:t xml:space="preserve">ncore &lt;-</w:t>
+      </w:r>
+      <w:r>
+        <w:rPr>
+          <w:rStyle w:val="StringTok"/>
+        </w:rPr>
+        <w:t xml:space="preserve"> </w:t>
+      </w:r>
+      <w:r>
+        <w:rPr>
+          <w:rStyle w:val="DecValTok"/>
+        </w:rPr>
+        <w:t xml:space="preserve">1</w:t>
+      </w:r>
+    </w:p>
+    <w:p>
+      <w:r>
+        <w:t xml:space="preserve">Then, run methylaction() to call DMRs:</w:t>
+      </w:r>
+    </w:p>
+    <w:p>
+      <w:pPr>
+        <w:pStyle w:val="SourceCode"/>
+      </w:pPr>
+      <w:r>
+        <w:rPr>
+          <w:rStyle w:val="NormalTok"/>
+        </w:rPr>
+        <w:t xml:space="preserve">ma &lt;-</w:t>
+      </w:r>
+      <w:r>
+        <w:rPr>
+          <w:rStyle w:val="StringTok"/>
+        </w:rPr>
+        <w:t xml:space="preserve"> </w:t>
+      </w:r>
+      <w:r>
+        <w:rPr>
+          <w:rStyle w:val="KeywordTok"/>
+        </w:rPr>
+        <w:t xml:space="preserve">methylaction</w:t>
+      </w:r>
+      <w:r>
+        <w:rPr>
+          <w:rStyle w:val="NormalTok"/>
+        </w:rPr>
+        <w:t xml:space="preserve">(</w:t>
+      </w:r>
+      <w:r>
+        <w:rPr>
+          <w:rStyle w:val="DataTypeTok"/>
+        </w:rPr>
+        <w:t xml:space="preserve">samp=</w:t>
+      </w:r>
+      <w:r>
+        <w:rPr>
+          <w:rStyle w:val="NormalTok"/>
+        </w:rPr>
+        <w:t xml:space="preserve">samp, </w:t>
+      </w:r>
+      <w:r>
+        <w:rPr>
+          <w:rStyle w:val="DataTypeTok"/>
+        </w:rPr>
+        <w:t xml:space="preserve">counts=</w:t>
+      </w:r>
+      <w:r>
+        <w:rPr>
+          <w:rStyle w:val="NormalTok"/>
+        </w:rPr>
+        <w:t xml:space="preserve">counts, </w:t>
+      </w:r>
+      <w:r>
+        <w:rPr>
+          <w:rStyle w:val="DataTypeTok"/>
+        </w:rPr>
+        <w:t xml:space="preserve">reads=</w:t>
+      </w:r>
+      <w:r>
+        <w:rPr>
+          <w:rStyle w:val="NormalTok"/>
+        </w:rPr>
+        <w:t xml:space="preserve">reads, </w:t>
+      </w:r>
+      <w:r>
+        <w:rPr>
+          <w:rStyle w:val="DataTypeTok"/>
+        </w:rPr>
+        <w:t xml:space="preserve">ncore=</w:t>
+      </w:r>
+      <w:r>
+        <w:rPr>
+          <w:rStyle w:val="NormalTok"/>
+        </w:rPr>
+        <w:t xml:space="preserve">ncore)</w:t>
+      </w:r>
+    </w:p>
+    <w:p>
+      <w:r>
+        <w:t xml:space="preserve">Finally, save the results object to disk:</w:t>
+      </w:r>
+    </w:p>
+    <w:p>
+      <w:pPr>
+        <w:pStyle w:val="SourceCode"/>
+      </w:pPr>
+      <w:r>
+        <w:rPr>
+          <w:rStyle w:val="KeywordTok"/>
+        </w:rPr>
+        <w:t xml:space="preserve">save</w:t>
+      </w:r>
+      <w:r>
+        <w:rPr>
+          <w:rStyle w:val="NormalTok"/>
+        </w:rPr>
+        <w:t xml:space="preserve">(ma,</w:t>
+      </w:r>
+      <w:r>
+        <w:rPr>
+          <w:rStyle w:val="DataTypeTok"/>
+        </w:rPr>
+        <w:t xml:space="preserve">file=</w:t>
+      </w:r>
+      <w:r>
+        <w:rPr>
+          <w:rStyle w:val="StringTok"/>
+        </w:rPr>
+        <w:t xml:space="preserve">"output/ma.rd"</w:t>
+      </w:r>
+      <w:r>
+        <w:rPr>
+          <w:rStyle w:val="NormalTok"/>
+        </w:rPr>
+        <w:t xml:space="preserve">, </w:t>
+      </w:r>
+      <w:r>
+        <w:rPr>
+          <w:rStyle w:val="DataTypeTok"/>
+        </w:rPr>
+        <w:t xml:space="preserve">compress=</w:t>
+      </w:r>
+      <w:r>
+        <w:rPr>
+          <w:rStyle w:val="NormalTok"/>
+        </w:rPr>
+        <w:t xml:space="preserve">T)</w:t>
+      </w:r>
+    </w:p>
+    <w:p>
+      <w:r>
+        <w:t xml:space="preserve">It is also useful to save a DMR list as a CSV file for viewing in a spreadsheet application.</w:t>
+      </w:r>
+    </w:p>
+    <w:p>
+      <w:pPr>
+        <w:pStyle w:val="SourceCode"/>
+      </w:pPr>
+      <w:r>
+        <w:rPr>
+          <w:rStyle w:val="KeywordTok"/>
+        </w:rPr>
+        <w:t xml:space="preserve">write.csv</w:t>
+      </w:r>
+      <w:r>
+        <w:rPr>
+          <w:rStyle w:val="NormalTok"/>
+        </w:rPr>
+        <w:t xml:space="preserve">(</w:t>
+      </w:r>
+      <w:r>
+        <w:rPr>
+          <w:rStyle w:val="KeywordTok"/>
+        </w:rPr>
+        <w:t xml:space="preserve">makeDT</w:t>
+      </w:r>
+      <w:r>
+        <w:rPr>
+          <w:rStyle w:val="NormalTok"/>
+        </w:rPr>
+        <w:t xml:space="preserve">(ma$dmr), </w:t>
+      </w:r>
+      <w:r>
+        <w:rPr>
+          <w:rStyle w:val="DataTypeTok"/>
+        </w:rPr>
+        <w:t xml:space="preserve">row.names=</w:t>
+      </w:r>
+      <w:r>
+        <w:rPr>
+          <w:rStyle w:val="OtherTok"/>
+        </w:rPr>
+        <w:t xml:space="preserve">FALSE</w:t>
+      </w:r>
+      <w:r>
+        <w:rPr>
+          <w:rStyle w:val="NormalTok"/>
+        </w:rPr>
+        <w:t xml:space="preserve">, </w:t>
+      </w:r>
+      <w:r>
+        <w:rPr>
+          <w:rStyle w:val="DataTypeTok"/>
+        </w:rPr>
+        <w:t xml:space="preserve">file=</w:t>
+      </w:r>
+      <w:r>
+        <w:rPr>
+          <w:rStyle w:val="StringTok"/>
+        </w:rPr>
+        <w:t xml:space="preserve">"dmrs.csv"</w:t>
+      </w:r>
+      <w:r>
+        <w:rPr>
+          <w:rStyle w:val="NormalTok"/>
+        </w:rPr>
+        <w:t xml:space="preserve">)</w:t>
       </w:r>
     </w:p>
     <w:p>
       <w:pPr>
         <w:pStyle w:val="Heading2"/>
       </w:pPr>
-      <w:bookmarkStart w:id="29" w:name="loading-reads-and-generating-count-tables"/>
-      <w:bookmarkEnd w:id="29"/>
-      <w:r>
-        <w:t xml:space="preserve">Loading Reads and Generating Count Tables</w:t>
-      </w:r>
-    </w:p>
-    <w:p>
-      <w:r>
-        <w:t xml:space="preserve">All read alignments are read and processed from the BAM files into an RData workspace that is saved to disk, and this prevents the user from having to re-process data again for each run of MethylAction. The getReads() function obtains the coordinates of the read alignments from the BAM file. The initial stage of the program works with fragment counts in 50bp windows, which are also computed once and saved by the function getCounts().</w:t>
-      </w:r>
-    </w:p>
-    <w:p>
-      <w:r>
-        <w:t xml:space="preserve">There are two other variables specific to the experiment that are needed in the next step. These are the window size (we recommend 50bp) and the fragment size used for generating the sequencing library. This fragment size is not the read length – it is the average size of a fragment in the sequencing library that was prepared. Often this number is available from BioAnayzer results, and should be known to whomever did the sequencing library preparation for your study. In the case of paired end data, the fragsize variable can be set to "paired" and valid mate pairs will be used.</w:t>
-      </w:r>
-    </w:p>
-    <w:p>
-      <w:r>
-        <w:t xml:space="preserve">First, define the variables that will be needed for the preprocessing functions:</w:t>
-      </w:r>
-    </w:p>
-    <w:p>
-      <w:pPr>
-        <w:pStyle w:val="SourceCode"/>
-      </w:pPr>
-      <w:r>
-        <w:rPr>
-          <w:rStyle w:val="NormalTok"/>
-        </w:rPr>
-        <w:t xml:space="preserve">chrs &lt;-</w:t>
-      </w:r>
-      <w:r>
-        <w:rPr>
-          <w:rStyle w:val="StringTok"/>
-        </w:rPr>
-        <w:t xml:space="preserve"> "chr22"</w:t>
-      </w:r>
-      <w:r>
-        <w:br w:type="textWrapping"/>
-      </w:r>
-      <w:r>
-        <w:rPr>
-          <w:rStyle w:val="NormalTok"/>
-        </w:rPr>
-        <w:t xml:space="preserve">fragsize &lt;-</w:t>
-      </w:r>
-      <w:r>
-        <w:rPr>
-          <w:rStyle w:val="StringTok"/>
-        </w:rPr>
-        <w:t xml:space="preserve"> </w:t>
-      </w:r>
-      <w:r>
-        <w:rPr>
-          <w:rStyle w:val="DecValTok"/>
-        </w:rPr>
-        <w:t xml:space="preserve">120</w:t>
-      </w:r>
-      <w:r>
-        <w:br w:type="textWrapping"/>
-      </w:r>
-      <w:r>
-        <w:rPr>
-          <w:rStyle w:val="NormalTok"/>
-        </w:rPr>
-        <w:t xml:space="preserve">winsize &lt;-</w:t>
-      </w:r>
-      <w:r>
-        <w:rPr>
-          <w:rStyle w:val="StringTok"/>
-        </w:rPr>
-        <w:t xml:space="preserve"> </w:t>
-      </w:r>
-      <w:r>
-        <w:rPr>
-          <w:rStyle w:val="DecValTok"/>
-        </w:rPr>
-        <w:t xml:space="preserve">50</w:t>
-      </w:r>
-      <w:r>
-        <w:br w:type="textWrapping"/>
-      </w:r>
-      <w:r>
-        <w:rPr>
-          <w:rStyle w:val="NormalTok"/>
-        </w:rPr>
-        <w:t xml:space="preserve">ncore &lt;-</w:t>
-      </w:r>
-      <w:r>
-        <w:rPr>
-          <w:rStyle w:val="StringTok"/>
-        </w:rPr>
-        <w:t xml:space="preserve"> </w:t>
-      </w:r>
-      <w:r>
-        <w:rPr>
-          <w:rStyle w:val="DecValTok"/>
-        </w:rPr>
-        <w:t xml:space="preserve">1</w:t>
-      </w:r>
-    </w:p>
-    <w:p>
-      <w:r>
-        <w:t xml:space="preserve">Then, read in alignments and generate binned count tables (these steps may be memory, disk, and CPU intensive):</w:t>
-      </w:r>
-    </w:p>
-    <w:p>
-      <w:pPr>
-        <w:pStyle w:val="SourceCode"/>
-      </w:pPr>
-      <w:r>
-        <w:rPr>
-          <w:rStyle w:val="NormalTok"/>
-        </w:rPr>
-        <w:t xml:space="preserve">reads &lt;-</w:t>
-      </w:r>
-      <w:r>
-        <w:rPr>
-          <w:rStyle w:val="StringTok"/>
-        </w:rPr>
-        <w:t xml:space="preserve"> </w:t>
-      </w:r>
-      <w:r>
-        <w:rPr>
-          <w:rStyle w:val="KeywordTok"/>
-        </w:rPr>
-        <w:t xml:space="preserve">getReads</w:t>
-      </w:r>
-      <w:r>
-        <w:rPr>
-          <w:rStyle w:val="NormalTok"/>
-        </w:rPr>
-        <w:t xml:space="preserve">(</w:t>
-      </w:r>
-      <w:r>
-        <w:rPr>
-          <w:rStyle w:val="DataTypeTok"/>
-        </w:rPr>
-        <w:t xml:space="preserve">samp=</w:t>
-      </w:r>
-      <w:r>
-        <w:rPr>
-          <w:rStyle w:val="NormalTok"/>
-        </w:rPr>
-        <w:t xml:space="preserve">samp, </w:t>
-      </w:r>
-      <w:r>
-        <w:rPr>
-          <w:rStyle w:val="DataTypeTok"/>
-        </w:rPr>
-        <w:t xml:space="preserve">chrs=</w:t>
-      </w:r>
-      <w:r>
-        <w:rPr>
-          <w:rStyle w:val="NormalTok"/>
-        </w:rPr>
-        <w:t xml:space="preserve">chrs, </w:t>
-      </w:r>
-      <w:r>
-        <w:rPr>
-          <w:rStyle w:val="DataTypeTok"/>
-        </w:rPr>
-        <w:t xml:space="preserve">fragsize=</w:t>
-      </w:r>
-      <w:r>
-        <w:rPr>
-          <w:rStyle w:val="NormalTok"/>
-        </w:rPr>
-        <w:t xml:space="preserve">fragsize, </w:t>
-      </w:r>
-      <w:r>
-        <w:rPr>
-          <w:rStyle w:val="DataTypeTok"/>
-        </w:rPr>
-        <w:t xml:space="preserve">ncore=</w:t>
-      </w:r>
-      <w:r>
-        <w:rPr>
-          <w:rStyle w:val="NormalTok"/>
-        </w:rPr>
-        <w:t xml:space="preserve">ncore)</w:t>
-      </w:r>
-      <w:r>
-        <w:br w:type="textWrapping"/>
-      </w:r>
-      <w:r>
-        <w:rPr>
-          <w:rStyle w:val="NormalTok"/>
-        </w:rPr>
-        <w:t xml:space="preserve">counts &lt;-</w:t>
-      </w:r>
-      <w:r>
-        <w:rPr>
-          <w:rStyle w:val="StringTok"/>
-        </w:rPr>
-        <w:t xml:space="preserve"> </w:t>
-      </w:r>
-      <w:r>
-        <w:rPr>
-          <w:rStyle w:val="KeywordTok"/>
-        </w:rPr>
-        <w:t xml:space="preserve">getCounts</w:t>
-      </w:r>
-      <w:r>
-        <w:rPr>
-          <w:rStyle w:val="NormalTok"/>
-        </w:rPr>
-        <w:t xml:space="preserve">(</w:t>
-      </w:r>
-      <w:r>
-        <w:rPr>
-          <w:rStyle w:val="DataTypeTok"/>
-        </w:rPr>
-        <w:t xml:space="preserve">samp=</w:t>
-      </w:r>
-      <w:r>
-        <w:rPr>
-          <w:rStyle w:val="NormalTok"/>
-        </w:rPr>
-        <w:t xml:space="preserve">samp, </w:t>
-      </w:r>
-      <w:r>
-        <w:rPr>
-          <w:rStyle w:val="DataTypeTok"/>
-        </w:rPr>
-        <w:t xml:space="preserve">reads=</w:t>
-      </w:r>
-      <w:r>
-        <w:rPr>
-          <w:rStyle w:val="NormalTok"/>
-        </w:rPr>
-        <w:t xml:space="preserve">reads, </w:t>
-      </w:r>
-      <w:r>
-        <w:rPr>
-          <w:rStyle w:val="DataTypeTok"/>
-        </w:rPr>
-        <w:t xml:space="preserve">chrs=</w:t>
-      </w:r>
-      <w:r>
-        <w:rPr>
-          <w:rStyle w:val="NormalTok"/>
-        </w:rPr>
-        <w:t xml:space="preserve">chrs, </w:t>
-      </w:r>
-      <w:r>
-        <w:rPr>
-          <w:rStyle w:val="DataTypeTok"/>
-        </w:rPr>
-        <w:t xml:space="preserve">winsize=</w:t>
-      </w:r>
-      <w:r>
-        <w:rPr>
-          <w:rStyle w:val="NormalTok"/>
-        </w:rPr>
-        <w:t xml:space="preserve">winsize, </w:t>
-      </w:r>
-      <w:r>
-        <w:rPr>
-          <w:rStyle w:val="DataTypeTok"/>
-        </w:rPr>
-        <w:t xml:space="preserve">ncore=</w:t>
-      </w:r>
-      <w:r>
-        <w:rPr>
-          <w:rStyle w:val="NormalTok"/>
-        </w:rPr>
-        <w:t xml:space="preserve">ncore)</w:t>
-      </w:r>
-    </w:p>
-    <w:p>
-      <w:r>
-        <w:t xml:space="preserve">We recommend saving all of the above into a single preprocessing RData, which can be loaded prior to running the DMR detection step described next.</w:t>
-      </w:r>
-    </w:p>
-    <w:p>
-      <w:pPr>
-        <w:pStyle w:val="SourceCode"/>
-      </w:pPr>
-      <w:r>
-        <w:rPr>
-          <w:rStyle w:val="KeywordTok"/>
-        </w:rPr>
-        <w:t xml:space="preserve">save</w:t>
-      </w:r>
-      <w:r>
-        <w:rPr>
-          <w:rStyle w:val="NormalTok"/>
-        </w:rPr>
-        <w:t xml:space="preserve">(samp, reads, counts, winsize, fragsize, chrs, </w:t>
-      </w:r>
-      <w:r>
-        <w:rPr>
-          <w:rStyle w:val="DataTypeTok"/>
-        </w:rPr>
-        <w:t xml:space="preserve">file=</w:t>
-      </w:r>
-      <w:r>
-        <w:rPr>
-          <w:rStyle w:val="StringTok"/>
-        </w:rPr>
-        <w:t xml:space="preserve">"output/prepro.rd"</w:t>
-      </w:r>
-      <w:r>
-        <w:rPr>
-          <w:rStyle w:val="NormalTok"/>
-        </w:rPr>
-        <w:t xml:space="preserve">,</w:t>
-      </w:r>
-      <w:r>
-        <w:rPr>
-          <w:rStyle w:val="DataTypeTok"/>
-        </w:rPr>
-        <w:t xml:space="preserve">compress=</w:t>
-      </w:r>
-      <w:r>
-        <w:rPr>
-          <w:rStyle w:val="NormalTok"/>
-        </w:rPr>
-        <w:t xml:space="preserve">T)</w:t>
-      </w:r>
-    </w:p>
-    <w:p>
-      <w:r>
-        <w:t xml:space="preserve">For future runs of DMR detection, the saved RData can be loaded rather than spending time re-preprocessing the data.</w:t>
-      </w:r>
-    </w:p>
-    <w:p>
-      <w:pPr>
-        <w:pStyle w:val="Heading1"/>
-      </w:pPr>
-      <w:bookmarkStart w:id="30" w:name="differentially-methylated-region-dmr-detection"/>
-      <w:bookmarkEnd w:id="30"/>
-      <w:r>
-        <w:t xml:space="preserve">Differentially Methylated Region (DMR) Detection</w:t>
-      </w:r>
-    </w:p>
-    <w:p>
-      <w:r>
-        <w:t xml:space="preserve">With all the preprocessing completed, differentially methylated regions (DMRs) can be detected using a call to the methylaction() function. There are many options to this function that will affect the DMR detection. Here we have used recommended defaults. See the function documentation for more details. This function performs multiple steps, which are all CPU, RAM, and disk intensive when run on larger data sets.</w:t>
-      </w:r>
-    </w:p>
-    <w:p>
-      <w:r>
-        <w:t xml:space="preserve">First, set the number of cores to use based on your hardware (we recommend reducing this number if there are memory issues):</w:t>
-      </w:r>
-    </w:p>
-    <w:p>
-      <w:pPr>
-        <w:pStyle w:val="SourceCode"/>
-      </w:pPr>
-      <w:r>
-        <w:rPr>
-          <w:rStyle w:val="NormalTok"/>
-        </w:rPr>
-        <w:t xml:space="preserve">ncore &lt;-</w:t>
-      </w:r>
-      <w:r>
-        <w:rPr>
-          <w:rStyle w:val="StringTok"/>
-        </w:rPr>
-        <w:t xml:space="preserve"> </w:t>
-      </w:r>
-      <w:r>
-        <w:rPr>
-          <w:rStyle w:val="DecValTok"/>
-        </w:rPr>
-        <w:t xml:space="preserve">1</w:t>
-      </w:r>
-    </w:p>
-    <w:p>
-      <w:r>
-        <w:t xml:space="preserve">Then, run methylaction() to call DMRs:</w:t>
-      </w:r>
-    </w:p>
-    <w:p>
-      <w:pPr>
-        <w:pStyle w:val="SourceCode"/>
-      </w:pPr>
-      <w:r>
-        <w:rPr>
-          <w:rStyle w:val="NormalTok"/>
-        </w:rPr>
-        <w:t xml:space="preserve">ma &lt;-</w:t>
-      </w:r>
-      <w:r>
-        <w:rPr>
-          <w:rStyle w:val="StringTok"/>
-        </w:rPr>
-        <w:t xml:space="preserve"> </w:t>
-      </w:r>
-      <w:r>
-        <w:rPr>
-          <w:rStyle w:val="KeywordTok"/>
-        </w:rPr>
-        <w:t xml:space="preserve">methylaction</w:t>
-      </w:r>
-      <w:r>
-        <w:rPr>
-          <w:rStyle w:val="NormalTok"/>
-        </w:rPr>
-        <w:t xml:space="preserve">(</w:t>
-      </w:r>
-      <w:r>
-        <w:rPr>
-          <w:rStyle w:val="DataTypeTok"/>
-        </w:rPr>
-        <w:t xml:space="preserve">samp=</w:t>
-      </w:r>
-      <w:r>
-        <w:rPr>
-          <w:rStyle w:val="NormalTok"/>
-        </w:rPr>
-        <w:t xml:space="preserve">samp, </w:t>
-      </w:r>
-      <w:r>
-        <w:rPr>
-          <w:rStyle w:val="DataTypeTok"/>
-        </w:rPr>
-        <w:t xml:space="preserve">counts=</w:t>
-      </w:r>
-      <w:r>
-        <w:rPr>
-          <w:rStyle w:val="NormalTok"/>
-        </w:rPr>
-        <w:t xml:space="preserve">counts, </w:t>
-      </w:r>
-      <w:r>
-        <w:rPr>
-          <w:rStyle w:val="DataTypeTok"/>
-        </w:rPr>
-        <w:t xml:space="preserve">reads=</w:t>
-      </w:r>
-      <w:r>
-        <w:rPr>
-          <w:rStyle w:val="NormalTok"/>
-        </w:rPr>
-        <w:t xml:space="preserve">reads, </w:t>
-      </w:r>
-      <w:r>
-        <w:rPr>
-          <w:rStyle w:val="DataTypeTok"/>
-        </w:rPr>
-        <w:t xml:space="preserve">ncore=</w:t>
-      </w:r>
-      <w:r>
-        <w:rPr>
-          <w:rStyle w:val="NormalTok"/>
-        </w:rPr>
-        <w:t xml:space="preserve">ncore)</w:t>
-      </w:r>
-    </w:p>
-    <w:p>
-      <w:r>
-        <w:t xml:space="preserve">Finally, save the results object to disk:</w:t>
-      </w:r>
-    </w:p>
-    <w:p>
-      <w:pPr>
-        <w:pStyle w:val="SourceCode"/>
-      </w:pPr>
-      <w:r>
-        <w:rPr>
-          <w:rStyle w:val="KeywordTok"/>
-        </w:rPr>
-        <w:t xml:space="preserve">save</w:t>
-      </w:r>
-      <w:r>
-        <w:rPr>
-          <w:rStyle w:val="NormalTok"/>
-        </w:rPr>
-        <w:t xml:space="preserve">(ma,</w:t>
-      </w:r>
-      <w:r>
-        <w:rPr>
-          <w:rStyle w:val="DataTypeTok"/>
-        </w:rPr>
-        <w:t xml:space="preserve">file=</w:t>
-      </w:r>
-      <w:r>
-        <w:rPr>
-          <w:rStyle w:val="StringTok"/>
-        </w:rPr>
-        <w:t xml:space="preserve">"output/ma.rd"</w:t>
-      </w:r>
-      <w:r>
-        <w:rPr>
-          <w:rStyle w:val="NormalTok"/>
-        </w:rPr>
-        <w:t xml:space="preserve">, </w:t>
-      </w:r>
-      <w:r>
-        <w:rPr>
-          <w:rStyle w:val="DataTypeTok"/>
-        </w:rPr>
-        <w:t xml:space="preserve">compress=</w:t>
-      </w:r>
-      <w:r>
-        <w:rPr>
-          <w:rStyle w:val="NormalTok"/>
-        </w:rPr>
-        <w:t xml:space="preserve">T)</w:t>
-      </w:r>
-    </w:p>
-    <w:p>
-      <w:r>
-        <w:t xml:space="preserve">It is also useful to save a DMR list as a CSV file for viewing in a spreadsheet application.</w:t>
-      </w:r>
-    </w:p>
-    <w:p>
-      <w:pPr>
-        <w:pStyle w:val="SourceCode"/>
-      </w:pPr>
-      <w:r>
-        <w:rPr>
-          <w:rStyle w:val="KeywordTok"/>
-        </w:rPr>
-        <w:t xml:space="preserve">write.csv</w:t>
-      </w:r>
-      <w:r>
-        <w:rPr>
-          <w:rStyle w:val="NormalTok"/>
-        </w:rPr>
-        <w:t xml:space="preserve">(</w:t>
-      </w:r>
-      <w:r>
-        <w:rPr>
-          <w:rStyle w:val="KeywordTok"/>
-        </w:rPr>
-        <w:t xml:space="preserve">makeDT</w:t>
-      </w:r>
-      <w:r>
-        <w:rPr>
-          <w:rStyle w:val="NormalTok"/>
-        </w:rPr>
-        <w:t xml:space="preserve">(ma$dmr), </w:t>
-      </w:r>
-      <w:r>
-        <w:rPr>
-          <w:rStyle w:val="DataTypeTok"/>
-        </w:rPr>
-        <w:t xml:space="preserve">row.names=</w:t>
-      </w:r>
-      <w:r>
-        <w:rPr>
-          <w:rStyle w:val="OtherTok"/>
-        </w:rPr>
-        <w:t xml:space="preserve">FALSE</w:t>
-      </w:r>
-      <w:r>
-        <w:rPr>
-          <w:rStyle w:val="NormalTok"/>
-        </w:rPr>
-        <w:t xml:space="preserve">, </w:t>
-      </w:r>
-      <w:r>
-        <w:rPr>
-          <w:rStyle w:val="DataTypeTok"/>
-        </w:rPr>
-        <w:t xml:space="preserve">file=</w:t>
-      </w:r>
-      <w:r>
-        <w:rPr>
-          <w:rStyle w:val="StringTok"/>
-        </w:rPr>
-        <w:t xml:space="preserve">"dmrs.csv"</w:t>
-      </w:r>
-      <w:r>
-        <w:rPr>
-          <w:rStyle w:val="NormalTok"/>
-        </w:rPr>
-        <w:t xml:space="preserve">)</w:t>
-      </w:r>
-    </w:p>
-    <w:p>
-      <w:pPr>
-        <w:pStyle w:val="Heading2"/>
-      </w:pPr>
-      <w:bookmarkStart w:id="31" w:name="interpreting-the-results"/>
-      <w:bookmarkEnd w:id="31"/>
+      <w:bookmarkStart w:id="32" w:name="interpreting-the-results"/>
+      <w:bookmarkEnd w:id="32"/>
       <w:r>
         <w:t xml:space="preserve">Interpreting the results</w:t>
       </w:r>
@@ -1897,8 +1768,8 @@
       <w:pPr>
         <w:pStyle w:val="Heading1"/>
       </w:pPr>
-      <w:bookmarkStart w:id="32" w:name="vizualization-of-dmrs"/>
-      <w:bookmarkEnd w:id="32"/>
+      <w:bookmarkStart w:id="33" w:name="vizualization-of-dmrs"/>
+      <w:bookmarkEnd w:id="33"/>
       <w:r>
         <w:t xml:space="preserve">Vizualization of DMRs</w:t>
       </w:r>
@@ -1925,7 +1796,50 @@
         <w:t xml:space="preserve">(ma)</w:t>
       </w:r>
     </w:p>
-    <w:p/>
+    <w:p>
+      <w:r>
+        <w:drawing>
+          <wp:inline>
+            <wp:extent cx="1524000" cy="1524000"/>
+            <wp:effectExtent b="0" l="0" r="0" t="0"/>
+            <wp:docPr descr="" id="1" name="Picture"/>
+            <a:graphic>
+              <a:graphicData uri="http://schemas.openxmlformats.org/drawingml/2006/picture">
+                <pic:pic>
+                  <pic:nvPicPr>
+                    <pic:cNvPr descr="methylaction_files/figure-docx/unnamed-chunk-16-1.pdf" id="0" name="Picture"/>
+                    <pic:cNvPicPr>
+                      <a:picLocks noChangeArrowheads="1" noChangeAspect="1"/>
+                    </pic:cNvPicPr>
+                  </pic:nvPicPr>
+                  <pic:blipFill>
+                    <a:blip r:embed="rId34"/>
+                    <a:stretch>
+                      <a:fillRect/>
+                    </a:stretch>
+                  </pic:blipFill>
+                  <pic:spPr bwMode="auto">
+                    <a:xfrm>
+                      <a:off x="0" y="0"/>
+                      <a:ext cx="1524000" cy="1524000"/>
+                    </a:xfrm>
+                    <a:prstGeom prst="rect">
+                      <a:avLst/>
+                    </a:prstGeom>
+                    <a:noFill/>
+                    <a:ln w="9525">
+                      <a:noFill/>
+                      <a:headEnd/>
+                      <a:tailEnd/>
+                    </a:ln>
+                  </pic:spPr>
+                </pic:pic>
+              </a:graphicData>
+            </a:graphic>
+          </wp:inline>
+        </w:drawing>
+      </w:r>
+    </w:p>
     <w:p>
       <w:pPr>
         <w:pStyle w:val="SourceCode"/>
@@ -1967,7 +1881,50 @@
         <w:t xml:space="preserve">reads)</w:t>
       </w:r>
     </w:p>
-    <w:p/>
+    <w:p>
+      <w:r>
+        <w:drawing>
+          <wp:inline>
+            <wp:extent cx="1524000" cy="1524000"/>
+            <wp:effectExtent b="0" l="0" r="0" t="0"/>
+            <wp:docPr descr="" id="1" name="Picture"/>
+            <a:graphic>
+              <a:graphicData uri="http://schemas.openxmlformats.org/drawingml/2006/picture">
+                <pic:pic>
+                  <pic:nvPicPr>
+                    <pic:cNvPr descr="methylaction_files/figure-docx/unnamed-chunk-17-1.pdf" id="0" name="Picture"/>
+                    <pic:cNvPicPr>
+                      <a:picLocks noChangeArrowheads="1" noChangeAspect="1"/>
+                    </pic:cNvPicPr>
+                  </pic:nvPicPr>
+                  <pic:blipFill>
+                    <a:blip r:embed="rId35"/>
+                    <a:stretch>
+                      <a:fillRect/>
+                    </a:stretch>
+                  </pic:blipFill>
+                  <pic:spPr bwMode="auto">
+                    <a:xfrm>
+                      <a:off x="0" y="0"/>
+                      <a:ext cx="1524000" cy="1524000"/>
+                    </a:xfrm>
+                    <a:prstGeom prst="rect">
+                      <a:avLst/>
+                    </a:prstGeom>
+                    <a:noFill/>
+                    <a:ln w="9525">
+                      <a:noFill/>
+                      <a:headEnd/>
+                      <a:tailEnd/>
+                    </a:ln>
+                  </pic:spPr>
+                </pic:pic>
+              </a:graphicData>
+            </a:graphic>
+          </wp:inline>
+        </w:drawing>
+      </w:r>
+    </w:p>
     <w:p>
       <w:r>
         <w:t xml:space="preserve">In this case, the Karyogram only spans chr22 due to the subset of data for this example.</w:t>
@@ -1980,7 +1937,7 @@
       <w:r>
         <w:t xml:space="preserve"> </w:t>
       </w:r>
-      <w:hyperlink r:id="rId33">
+      <w:hyperlink r:id="rId36">
         <w:r>
           <w:rPr>
             <w:rStyle w:val="Link"/>
@@ -2088,8 +2045,8 @@
       <w:pPr>
         <w:pStyle w:val="Heading1"/>
       </w:pPr>
-      <w:bookmarkStart w:id="34" w:name="permutation-and-bootstrap-testing"/>
-      <w:bookmarkEnd w:id="34"/>
+      <w:bookmarkStart w:id="37" w:name="permutation-and-bootstrap-testing"/>
+      <w:bookmarkEnd w:id="37"/>
       <w:r>
         <w:t xml:space="preserve">Permutation and Bootstrap Testing</w:t>
       </w:r>
@@ -4170,7 +4127,7 @@
     </w:lvl>
   </w:abstractNum>
   <w:abstractNum w:abstractNumId="990">
-    <w:nsid w:val="17e081e7"/>
+    <w:nsid w:val="82cc6248"/>
     <w:multiLevelType w:val="multilevel"/>
     <w:lvl w:ilvl="0">
       <w:numFmt w:val="bullet"/>
@@ -4251,7 +4208,7 @@
     </w:lvl>
   </w:abstractNum>
   <w:abstractNum w:abstractNumId="991">
-    <w:nsid w:val="ed219e62"/>
+    <w:nsid w:val="48d661e7"/>
     <w:multiLevelType w:val="multilevel"/>
     <w:lvl w:ilvl="0">
       <w:numFmt w:val="bullet"/>

</xml_diff>